<commit_message>
Added initial version of RGBSaber 1.6 hardware, C code firmware v2.0
</commit_message>
<xml_diff>
--- a/Documentation/RGBSaber_v1_Project_Notebook.docx
+++ b/Documentation/RGBSaber_v1_Project_Notebook.docx
@@ -1,6 +1,6 @@
 
 <file path=word/document.xml><?xml version="1.0" encoding="utf-8"?>
-<w:document xmlns:ve="http://schemas.openxmlformats.org/markup-compatibility/2006" xmlns:o="urn:schemas-microsoft-com:office:office" xmlns:r="http://schemas.openxmlformats.org/officeDocument/2006/relationships" xmlns:m="http://schemas.openxmlformats.org/officeDocument/2006/math" xmlns:v="urn:schemas-microsoft-com:vml" xmlns:wp="http://schemas.openxmlformats.org/drawingml/2006/wordprocessingDrawing" xmlns:w10="urn:schemas-microsoft-com:office:word" xmlns:w="http://schemas.openxmlformats.org/wordprocessingml/2006/main" xmlns:wne="http://schemas.microsoft.com/office/word/2006/wordml">
+<w:document xmlns:mo="http://schemas.microsoft.com/office/mac/office/2008/main" xmlns:ve="http://schemas.openxmlformats.org/markup-compatibility/2006" xmlns:mv="urn:schemas-microsoft-com:mac:vml" xmlns:o="urn:schemas-microsoft-com:office:office" xmlns:r="http://schemas.openxmlformats.org/officeDocument/2006/relationships" xmlns:m="http://schemas.openxmlformats.org/officeDocument/2006/math" xmlns:v="urn:schemas-microsoft-com:vml" xmlns:wp="http://schemas.openxmlformats.org/drawingml/2006/wordprocessingDrawing" xmlns:w10="urn:schemas-microsoft-com:office:word" xmlns:w="http://schemas.openxmlformats.org/wordprocessingml/2006/main" xmlns:wne="http://schemas.microsoft.com/office/word/2006/wordml" ve:Ignorable="mv" ve:PreserveAttributes="mv:*">
   <w:background w:color="FFFFFF" w:themeColor="background1"/>
   <w:body>
     <w:p>
@@ -18,12 +18,12 @@
           <w:noProof/>
         </w:rPr>
         <w:pict>
-          <v:shapetype id="_x0000_t202" coordsize="21600,21600" o:spt="202" path="m,l,21600r21600,l21600,xe">
+          <v:shapetype id="_x0000_t202" coordsize="21600,21600" o:spt="202" path="m0,0l0,21600,21600,21600,21600,0xe">
             <v:stroke joinstyle="miter"/>
             <v:path gradientshapeok="t" o:connecttype="rect"/>
           </v:shapetype>
-          <v:shape id="_x0000_s1026" type="#_x0000_t202" style="position:absolute;margin-left:-2pt;margin-top:.4pt;width:470pt;height:20pt;z-index:251658240;mso-wrap-style:tight">
-            <v:textbox style="mso-fit-shape-to-text:t">
+          <v:shape id="_x0000_s1026" type="#_x0000_t202" style="position:absolute;margin-left:-2pt;margin-top:.4pt;width:470pt;height:227.6pt;z-index:251658240;mso-wrap-style:tight;mso-position-horizontal:absolute;mso-position-vertical:absolute">
+            <v:textbox>
               <w:txbxContent>
                 <w:sdt>
                   <w:sdtPr>
@@ -325,14 +325,21 @@
           <w:rFonts w:ascii="Times New Roman" w:hAnsi="Times New Roman" w:cs="Times New Roman"/>
         </w:rPr>
       </w:pPr>
+    </w:p>
+    <w:p>
+      <w:pPr>
+        <w:rPr>
+          <w:rFonts w:ascii="Times New Roman" w:hAnsi="Times New Roman" w:cs="Times New Roman"/>
+        </w:rPr>
+      </w:pPr>
       <w:r>
         <w:rPr>
           <w:rFonts w:ascii="Times New Roman" w:hAnsi="Times New Roman" w:cs="Times New Roman"/>
           <w:noProof/>
         </w:rPr>
         <w:pict>
-          <v:shape id="_x0000_s1028" type="#_x0000_t202" style="position:absolute;margin-left:-2pt;margin-top:12.35pt;width:470pt;height:20pt;z-index:251659264;mso-wrap-style:tight">
-            <v:textbox style="mso-fit-shape-to-text:t">
+          <v:shape id="_x0000_s1028" type="#_x0000_t202" style="position:absolute;margin-left:-2pt;margin-top:10.05pt;width:470pt;height:134.25pt;z-index:251659264;mso-wrap-style:tight;mso-position-horizontal:absolute;mso-position-vertical:absolute">
+            <v:textbox>
               <w:txbxContent>
                 <w:sdt>
                   <w:sdtPr>
@@ -536,8 +543,8 @@
           <w:noProof/>
         </w:rPr>
         <w:pict>
-          <v:shape id="_x0000_s1029" type="#_x0000_t202" style="position:absolute;margin-left:-2pt;margin-top:.55pt;width:470pt;height:20pt;z-index:251660288;mso-wrap-style:tight">
-            <v:textbox style="mso-fit-shape-to-text:t">
+          <v:shape id="_x0000_s1029" type="#_x0000_t202" style="position:absolute;margin-left:-2pt;margin-top:.55pt;width:470pt;height:162.95pt;z-index:251660288;mso-wrap-style:tight;mso-position-horizontal:absolute;mso-position-vertical:absolute">
+            <v:textbox>
               <w:txbxContent>
                 <w:sdt>
                   <w:sdtPr>
@@ -779,21 +786,70 @@
           <w:rFonts w:ascii="Times New Roman" w:hAnsi="Times New Roman" w:cs="Times New Roman"/>
         </w:rPr>
       </w:pPr>
+    </w:p>
+    <w:p>
+      <w:pPr>
+        <w:rPr>
+          <w:rFonts w:ascii="Times New Roman" w:hAnsi="Times New Roman" w:cs="Times New Roman"/>
+        </w:rPr>
+      </w:pPr>
+    </w:p>
+    <w:p>
+      <w:pPr>
+        <w:rPr>
+          <w:rFonts w:ascii="Times New Roman" w:hAnsi="Times New Roman" w:cs="Times New Roman"/>
+        </w:rPr>
+      </w:pPr>
+    </w:p>
+    <w:p>
+      <w:pPr>
+        <w:rPr>
+          <w:rFonts w:ascii="Times New Roman" w:hAnsi="Times New Roman" w:cs="Times New Roman"/>
+        </w:rPr>
+      </w:pPr>
+    </w:p>
+    <w:p>
+      <w:pPr>
+        <w:rPr>
+          <w:rFonts w:ascii="Times New Roman" w:hAnsi="Times New Roman" w:cs="Times New Roman"/>
+        </w:rPr>
+      </w:pPr>
+    </w:p>
+    <w:p>
+      <w:pPr>
+        <w:rPr>
+          <w:rFonts w:ascii="Times New Roman" w:hAnsi="Times New Roman" w:cs="Times New Roman"/>
+        </w:rPr>
+      </w:pPr>
+    </w:p>
+    <w:p>
+      <w:pPr>
+        <w:rPr>
+          <w:rFonts w:ascii="Times New Roman" w:hAnsi="Times New Roman" w:cs="Times New Roman"/>
+        </w:rPr>
+      </w:pPr>
+    </w:p>
+    <w:p>
+      <w:pPr>
+        <w:rPr>
+          <w:rFonts w:ascii="Times New Roman" w:hAnsi="Times New Roman" w:cs="Times New Roman"/>
+        </w:rPr>
+      </w:pPr>
       <w:r>
         <w:rPr>
           <w:rFonts w:ascii="Times New Roman" w:hAnsi="Times New Roman" w:cs="Times New Roman"/>
           <w:noProof/>
         </w:rPr>
         <w:pict>
-          <v:shape id="_x0000_s1031" type="#_x0000_t202" style="position:absolute;margin-left:-2pt;margin-top:.1pt;width:470pt;height:20pt;z-index:251661312;mso-wrap-style:tight">
-            <v:textbox style="mso-fit-shape-to-text:t">
+          <v:shape id="_x0000_s1031" type="#_x0000_t202" style="position:absolute;margin-left:-2pt;margin-top:.1pt;width:470pt;height:89pt;z-index:251661312;mso-wrap-style:tight;mso-position-horizontal:absolute;mso-position-vertical:absolute">
+            <v:textbox style="mso-next-textbox:#_x0000_s1031">
               <w:txbxContent>
                 <w:sdt>
                   <w:sdtPr>
                     <w:rPr>
                       <w:b/>
                     </w:rPr>
-                    <w:id w:val="147954297"/>
+                    <w:id w:val="142642084"/>
                   </w:sdtPr>
                   <w:sdtContent>
                     <w:p>
@@ -930,10 +986,9 @@
           <w:rFonts w:ascii="Times New Roman" w:hAnsi="Times New Roman" w:cs="Times New Roman"/>
           <w:noProof/>
         </w:rPr>
-        <w:lastRenderedPageBreak/>
         <w:pict>
-          <v:shape id="_x0000_s1032" type="#_x0000_t202" style="position:absolute;margin-left:-2pt;margin-top:0;width:470pt;height:20pt;z-index:251662336;mso-wrap-style:tight">
-            <v:textbox style="mso-fit-shape-to-text:t">
+          <v:shape id="_x0000_s1032" type="#_x0000_t202" style="position:absolute;margin-left:-2pt;margin-top:0;width:470pt;height:114.4pt;z-index:251662336;mso-wrap-style:tight;mso-position-horizontal:absolute;mso-position-vertical:absolute">
+            <v:textbox>
               <w:txbxContent>
                 <w:sdt>
                   <w:sdtPr>
@@ -1142,21 +1197,14 @@
           <w:rFonts w:ascii="Times New Roman" w:hAnsi="Times New Roman" w:cs="Times New Roman"/>
         </w:rPr>
       </w:pPr>
-    </w:p>
-    <w:p>
-      <w:pPr>
-        <w:rPr>
-          <w:rFonts w:ascii="Times New Roman" w:hAnsi="Times New Roman" w:cs="Times New Roman"/>
-        </w:rPr>
-      </w:pPr>
       <w:r>
         <w:rPr>
           <w:rFonts w:ascii="Times New Roman" w:hAnsi="Times New Roman" w:cs="Times New Roman"/>
           <w:noProof/>
         </w:rPr>
         <w:pict>
-          <v:shape id="_x0000_s1034" type="#_x0000_t202" style="position:absolute;margin-left:-2pt;margin-top:-.5pt;width:470pt;height:20pt;z-index:251663360;mso-wrap-style:tight">
-            <v:textbox style="mso-fit-shape-to-text:t">
+          <v:shape id="_x0000_s1034" type="#_x0000_t202" style="position:absolute;margin-left:-2pt;margin-top:12.15pt;width:470pt;height:96.4pt;z-index:251663360;mso-wrap-style:tight;mso-position-horizontal:absolute;mso-position-vertical:absolute">
+            <v:textbox>
               <w:txbxContent>
                 <w:sdt>
                   <w:sdtPr>
@@ -1292,14 +1340,21 @@
           <w:rFonts w:ascii="Times New Roman" w:hAnsi="Times New Roman" w:cs="Times New Roman"/>
         </w:rPr>
       </w:pPr>
+    </w:p>
+    <w:p>
+      <w:pPr>
+        <w:rPr>
+          <w:rFonts w:ascii="Times New Roman" w:hAnsi="Times New Roman" w:cs="Times New Roman"/>
+        </w:rPr>
+      </w:pPr>
       <w:r>
         <w:rPr>
           <w:rFonts w:ascii="Times New Roman" w:hAnsi="Times New Roman" w:cs="Times New Roman"/>
           <w:noProof/>
         </w:rPr>
         <w:pict>
-          <v:shape id="_x0000_s1036" type="#_x0000_t202" style="position:absolute;margin-left:-2pt;margin-top:.3pt;width:470pt;height:20pt;z-index:251664384;mso-wrap-style:tight">
-            <v:textbox style="mso-fit-shape-to-text:t">
+          <v:shape id="_x0000_s1036" type="#_x0000_t202" style="position:absolute;margin-left:-2pt;margin-top:.3pt;width:470pt;height:84.45pt;z-index:251664384;mso-wrap-style:tight;mso-position-horizontal:absolute;mso-position-vertical:absolute">
+            <v:textbox>
               <w:txbxContent>
                 <w:sdt>
                   <w:sdtPr>
@@ -1449,8 +1504,8 @@
           <w:noProof/>
         </w:rPr>
         <w:pict>
-          <v:shape id="_x0000_s1038" type="#_x0000_t202" style="position:absolute;margin-left:-2pt;margin-top:.8pt;width:470pt;height:20pt;z-index:251665408;mso-wrap-style:tight">
-            <v:textbox style="mso-fit-shape-to-text:t">
+          <v:shape id="_x0000_s1038" type="#_x0000_t202" style="position:absolute;margin-left:-2pt;margin-top:.8pt;width:470pt;height:121.4pt;z-index:251665408;mso-wrap-style:tight;mso-position-horizontal:absolute;mso-position-vertical:absolute">
+            <v:textbox>
               <w:txbxContent>
                 <w:sdt>
                   <w:sdtPr>
@@ -1601,21 +1656,77 @@
           <w:rFonts w:ascii="Times New Roman" w:hAnsi="Times New Roman" w:cs="Times New Roman"/>
         </w:rPr>
       </w:pPr>
+    </w:p>
+    <w:p>
+      <w:pPr>
+        <w:rPr>
+          <w:rFonts w:ascii="Times New Roman" w:hAnsi="Times New Roman" w:cs="Times New Roman"/>
+        </w:rPr>
+      </w:pPr>
+    </w:p>
+    <w:p>
+      <w:pPr>
+        <w:rPr>
+          <w:rFonts w:ascii="Times New Roman" w:hAnsi="Times New Roman" w:cs="Times New Roman"/>
+        </w:rPr>
+      </w:pPr>
+    </w:p>
+    <w:p>
+      <w:pPr>
+        <w:rPr>
+          <w:rFonts w:ascii="Times New Roman" w:hAnsi="Times New Roman" w:cs="Times New Roman"/>
+        </w:rPr>
+      </w:pPr>
+    </w:p>
+    <w:p>
+      <w:pPr>
+        <w:rPr>
+          <w:rFonts w:ascii="Times New Roman" w:hAnsi="Times New Roman" w:cs="Times New Roman"/>
+        </w:rPr>
+      </w:pPr>
+    </w:p>
+    <w:p>
+      <w:pPr>
+        <w:rPr>
+          <w:rFonts w:ascii="Times New Roman" w:hAnsi="Times New Roman" w:cs="Times New Roman"/>
+        </w:rPr>
+      </w:pPr>
+    </w:p>
+    <w:p>
+      <w:pPr>
+        <w:rPr>
+          <w:rFonts w:ascii="Times New Roman" w:hAnsi="Times New Roman" w:cs="Times New Roman"/>
+        </w:rPr>
+      </w:pPr>
+    </w:p>
+    <w:p>
+      <w:pPr>
+        <w:rPr>
+          <w:rFonts w:ascii="Times New Roman" w:hAnsi="Times New Roman" w:cs="Times New Roman"/>
+        </w:rPr>
+      </w:pPr>
+    </w:p>
+    <w:p>
+      <w:pPr>
+        <w:rPr>
+          <w:rFonts w:ascii="Times New Roman" w:hAnsi="Times New Roman" w:cs="Times New Roman"/>
+        </w:rPr>
+      </w:pPr>
       <w:r>
         <w:rPr>
           <w:rFonts w:ascii="Times New Roman" w:hAnsi="Times New Roman" w:cs="Times New Roman"/>
           <w:noProof/>
         </w:rPr>
         <w:pict>
-          <v:shape id="_x0000_s1040" type="#_x0000_t202" style="position:absolute;margin-left:-2pt;margin-top:.3pt;width:470pt;height:20pt;z-index:251666432;mso-wrap-style:tight">
-            <v:textbox style="mso-fit-shape-to-text:t">
+          <v:shape id="_x0000_s1040" type="#_x0000_t202" style="position:absolute;margin-left:-2pt;margin-top:.3pt;width:470pt;height:215.3pt;z-index:251666432;mso-wrap-style:tight;mso-position-horizontal:absolute;mso-position-vertical:absolute">
+            <v:textbox style="mso-next-textbox:#_x0000_s1040">
               <w:txbxContent>
                 <w:sdt>
                   <w:sdtPr>
                     <w:rPr>
                       <w:b/>
                     </w:rPr>
-                    <w:id w:val="9174700"/>
+                    <w:id w:val="142642087"/>
                   </w:sdtPr>
                   <w:sdtContent>
                     <w:p>
@@ -1942,14 +2053,28 @@
           <w:rFonts w:ascii="Times New Roman" w:hAnsi="Times New Roman" w:cs="Times New Roman"/>
         </w:rPr>
       </w:pPr>
+    </w:p>
+    <w:p>
+      <w:pPr>
+        <w:rPr>
+          <w:rFonts w:ascii="Times New Roman" w:hAnsi="Times New Roman" w:cs="Times New Roman"/>
+        </w:rPr>
+      </w:pPr>
+    </w:p>
+    <w:p>
+      <w:pPr>
+        <w:rPr>
+          <w:rFonts w:ascii="Times New Roman" w:hAnsi="Times New Roman" w:cs="Times New Roman"/>
+        </w:rPr>
+      </w:pPr>
       <w:r>
         <w:rPr>
           <w:rFonts w:ascii="Times New Roman" w:hAnsi="Times New Roman" w:cs="Times New Roman"/>
           <w:noProof/>
         </w:rPr>
         <w:pict>
-          <v:shape id="_x0000_s1041" type="#_x0000_t202" style="position:absolute;margin-left:-2pt;margin-top:.3pt;width:470pt;height:20pt;z-index:251667456;mso-wrap-style:tight">
-            <v:textbox style="mso-fit-shape-to-text:t">
+          <v:shape id="_x0000_s1041" type="#_x0000_t202" style="position:absolute;margin-left:-2pt;margin-top:.3pt;width:470pt;height:122.6pt;z-index:251667456;mso-wrap-style:tight;mso-position-horizontal:absolute;mso-position-vertical:absolute">
+            <v:textbox>
               <w:txbxContent>
                 <w:sdt>
                   <w:sdtPr>
@@ -2124,21 +2249,14 @@
           <w:rFonts w:ascii="Times New Roman" w:hAnsi="Times New Roman" w:cs="Times New Roman"/>
         </w:rPr>
       </w:pPr>
-    </w:p>
-    <w:p>
-      <w:pPr>
-        <w:rPr>
-          <w:rFonts w:ascii="Times New Roman" w:hAnsi="Times New Roman" w:cs="Times New Roman"/>
-        </w:rPr>
-      </w:pPr>
       <w:r>
         <w:rPr>
           <w:rFonts w:ascii="Times New Roman" w:hAnsi="Times New Roman" w:cs="Times New Roman"/>
           <w:noProof/>
         </w:rPr>
         <w:pict>
-          <v:shape id="_x0000_s1043" type="#_x0000_t202" style="position:absolute;margin-left:-2pt;margin-top:-.5pt;width:470pt;height:20pt;z-index:251668480;mso-wrap-style:tight">
-            <v:textbox style="mso-fit-shape-to-text:t">
+          <v:shape id="_x0000_s1043" type="#_x0000_t202" style="position:absolute;margin-left:-2pt;margin-top:12.15pt;width:470pt;height:113.95pt;z-index:251668480;mso-wrap-style:tight;mso-position-horizontal:absolute;mso-position-vertical:absolute">
+            <v:textbox>
               <w:txbxContent>
                 <w:sdt>
                   <w:sdtPr>
@@ -2146,9 +2264,6 @@
                       <w:b/>
                     </w:rPr>
                     <w:id w:val="203596"/>
-                    <w:placeholder>
-                      <w:docPart w:val="DefaultPlaceholder_22675703"/>
-                    </w:placeholder>
                   </w:sdtPr>
                   <w:sdtContent>
                     <w:p>
@@ -2277,14 +2392,126 @@
           <w:rFonts w:ascii="Times New Roman" w:hAnsi="Times New Roman" w:cs="Times New Roman"/>
         </w:rPr>
       </w:pPr>
+    </w:p>
+    <w:p>
+      <w:pPr>
+        <w:rPr>
+          <w:rFonts w:ascii="Times New Roman" w:hAnsi="Times New Roman" w:cs="Times New Roman"/>
+        </w:rPr>
+      </w:pPr>
+    </w:p>
+    <w:p>
+      <w:pPr>
+        <w:rPr>
+          <w:rFonts w:ascii="Times New Roman" w:hAnsi="Times New Roman" w:cs="Times New Roman"/>
+        </w:rPr>
+      </w:pPr>
+    </w:p>
+    <w:p>
+      <w:pPr>
+        <w:rPr>
+          <w:rFonts w:ascii="Times New Roman" w:hAnsi="Times New Roman" w:cs="Times New Roman"/>
+        </w:rPr>
+      </w:pPr>
+    </w:p>
+    <w:p>
+      <w:pPr>
+        <w:rPr>
+          <w:rFonts w:ascii="Times New Roman" w:hAnsi="Times New Roman" w:cs="Times New Roman"/>
+        </w:rPr>
+      </w:pPr>
+    </w:p>
+    <w:p>
+      <w:pPr>
+        <w:rPr>
+          <w:rFonts w:ascii="Times New Roman" w:hAnsi="Times New Roman" w:cs="Times New Roman"/>
+        </w:rPr>
+      </w:pPr>
+    </w:p>
+    <w:p>
+      <w:pPr>
+        <w:rPr>
+          <w:rFonts w:ascii="Times New Roman" w:hAnsi="Times New Roman" w:cs="Times New Roman"/>
+        </w:rPr>
+      </w:pPr>
+    </w:p>
+    <w:p>
+      <w:pPr>
+        <w:rPr>
+          <w:rFonts w:ascii="Times New Roman" w:hAnsi="Times New Roman" w:cs="Times New Roman"/>
+        </w:rPr>
+      </w:pPr>
+    </w:p>
+    <w:p>
+      <w:pPr>
+        <w:rPr>
+          <w:rFonts w:ascii="Times New Roman" w:hAnsi="Times New Roman" w:cs="Times New Roman"/>
+        </w:rPr>
+      </w:pPr>
+    </w:p>
+    <w:p>
+      <w:pPr>
+        <w:rPr>
+          <w:rFonts w:ascii="Times New Roman" w:hAnsi="Times New Roman" w:cs="Times New Roman"/>
+        </w:rPr>
+      </w:pPr>
+    </w:p>
+    <w:p>
+      <w:pPr>
+        <w:rPr>
+          <w:rFonts w:ascii="Times New Roman" w:hAnsi="Times New Roman" w:cs="Times New Roman"/>
+        </w:rPr>
+      </w:pPr>
+    </w:p>
+    <w:p>
+      <w:pPr>
+        <w:rPr>
+          <w:rFonts w:ascii="Times New Roman" w:hAnsi="Times New Roman" w:cs="Times New Roman"/>
+        </w:rPr>
+      </w:pPr>
+    </w:p>
+    <w:p>
+      <w:pPr>
+        <w:rPr>
+          <w:rFonts w:ascii="Times New Roman" w:hAnsi="Times New Roman" w:cs="Times New Roman"/>
+        </w:rPr>
+      </w:pPr>
+    </w:p>
+    <w:p>
+      <w:pPr>
+        <w:rPr>
+          <w:rFonts w:ascii="Times New Roman" w:hAnsi="Times New Roman" w:cs="Times New Roman"/>
+        </w:rPr>
+      </w:pPr>
+    </w:p>
+    <w:p>
+      <w:pPr>
+        <w:rPr>
+          <w:rFonts w:ascii="Times New Roman" w:hAnsi="Times New Roman" w:cs="Times New Roman"/>
+        </w:rPr>
+      </w:pPr>
+    </w:p>
+    <w:p>
+      <w:pPr>
+        <w:rPr>
+          <w:rFonts w:ascii="Times New Roman" w:hAnsi="Times New Roman" w:cs="Times New Roman"/>
+        </w:rPr>
+      </w:pPr>
+    </w:p>
+    <w:p>
+      <w:pPr>
+        <w:rPr>
+          <w:rFonts w:ascii="Times New Roman" w:hAnsi="Times New Roman" w:cs="Times New Roman"/>
+        </w:rPr>
+      </w:pPr>
       <w:r>
         <w:rPr>
           <w:rFonts w:ascii="Times New Roman" w:hAnsi="Times New Roman" w:cs="Times New Roman"/>
           <w:noProof/>
         </w:rPr>
         <w:pict>
-          <v:shape id="_x0000_s1044" type="#_x0000_t202" style="position:absolute;margin-left:-2pt;margin-top:12.3pt;width:470pt;height:20pt;z-index:251669504;mso-wrap-style:tight">
-            <v:textbox style="mso-fit-shape-to-text:t">
+          <v:shape id="_x0000_s1044" type="#_x0000_t202" style="position:absolute;margin-left:-2pt;margin-top:-.35pt;width:470pt;height:404.95pt;z-index:251669504;mso-wrap-style:tight;mso-position-horizontal:absolute;mso-position-vertical:absolute">
+            <v:textbox>
               <w:txbxContent>
                 <w:sdt>
                   <w:sdtPr>
@@ -2292,9 +2519,6 @@
                       <w:b/>
                     </w:rPr>
                     <w:id w:val="203640"/>
-                    <w:placeholder>
-                      <w:docPart w:val="DefaultPlaceholder_22675703"/>
-                    </w:placeholder>
                   </w:sdtPr>
                   <w:sdtContent>
                     <w:p>
@@ -2585,14 +2809,614 @@
         </w:rPr>
       </w:pPr>
     </w:p>
+    <w:p>
+      <w:pPr>
+        <w:rPr>
+          <w:rFonts w:ascii="Times New Roman" w:hAnsi="Times New Roman" w:cs="Times New Roman"/>
+        </w:rPr>
+      </w:pPr>
+    </w:p>
+    <w:p>
+      <w:pPr>
+        <w:rPr>
+          <w:rFonts w:ascii="Times New Roman" w:hAnsi="Times New Roman" w:cs="Times New Roman"/>
+        </w:rPr>
+      </w:pPr>
+    </w:p>
+    <w:p>
+      <w:pPr>
+        <w:rPr>
+          <w:rFonts w:ascii="Times New Roman" w:hAnsi="Times New Roman" w:cs="Times New Roman"/>
+        </w:rPr>
+      </w:pPr>
+    </w:p>
+    <w:p>
+      <w:pPr>
+        <w:rPr>
+          <w:rFonts w:ascii="Times New Roman" w:hAnsi="Times New Roman" w:cs="Times New Roman"/>
+        </w:rPr>
+      </w:pPr>
+    </w:p>
+    <w:p>
+      <w:pPr>
+        <w:rPr>
+          <w:rFonts w:ascii="Times New Roman" w:hAnsi="Times New Roman" w:cs="Times New Roman"/>
+        </w:rPr>
+      </w:pPr>
+    </w:p>
+    <w:p>
+      <w:pPr>
+        <w:rPr>
+          <w:rFonts w:ascii="Times New Roman" w:hAnsi="Times New Roman" w:cs="Times New Roman"/>
+        </w:rPr>
+      </w:pPr>
+    </w:p>
+    <w:p>
+      <w:pPr>
+        <w:rPr>
+          <w:rFonts w:ascii="Times New Roman" w:hAnsi="Times New Roman" w:cs="Times New Roman"/>
+        </w:rPr>
+      </w:pPr>
+    </w:p>
+    <w:p>
+      <w:pPr>
+        <w:rPr>
+          <w:rFonts w:ascii="Times New Roman" w:hAnsi="Times New Roman" w:cs="Times New Roman"/>
+        </w:rPr>
+      </w:pPr>
+    </w:p>
+    <w:p>
+      <w:pPr>
+        <w:rPr>
+          <w:rFonts w:ascii="Times New Roman" w:hAnsi="Times New Roman" w:cs="Times New Roman"/>
+        </w:rPr>
+      </w:pPr>
+    </w:p>
+    <w:p>
+      <w:pPr>
+        <w:rPr>
+          <w:rFonts w:ascii="Times New Roman" w:hAnsi="Times New Roman" w:cs="Times New Roman"/>
+        </w:rPr>
+      </w:pPr>
+    </w:p>
+    <w:p>
+      <w:pPr>
+        <w:rPr>
+          <w:rFonts w:ascii="Times New Roman" w:hAnsi="Times New Roman" w:cs="Times New Roman"/>
+        </w:rPr>
+      </w:pPr>
+    </w:p>
+    <w:p>
+      <w:pPr>
+        <w:rPr>
+          <w:rFonts w:ascii="Times New Roman" w:hAnsi="Times New Roman" w:cs="Times New Roman"/>
+        </w:rPr>
+      </w:pPr>
+    </w:p>
+    <w:p>
+      <w:pPr>
+        <w:rPr>
+          <w:rFonts w:ascii="Times New Roman" w:hAnsi="Times New Roman" w:cs="Times New Roman"/>
+        </w:rPr>
+      </w:pPr>
+    </w:p>
+    <w:p>
+      <w:pPr>
+        <w:rPr>
+          <w:rFonts w:ascii="Times New Roman" w:hAnsi="Times New Roman" w:cs="Times New Roman"/>
+        </w:rPr>
+      </w:pPr>
+    </w:p>
+    <w:p>
+      <w:pPr>
+        <w:rPr>
+          <w:rFonts w:ascii="Times New Roman" w:hAnsi="Times New Roman" w:cs="Times New Roman"/>
+        </w:rPr>
+      </w:pPr>
+    </w:p>
+    <w:p>
+      <w:pPr>
+        <w:rPr>
+          <w:rFonts w:ascii="Times New Roman" w:hAnsi="Times New Roman" w:cs="Times New Roman"/>
+        </w:rPr>
+      </w:pPr>
+    </w:p>
+    <w:p>
+      <w:pPr>
+        <w:rPr>
+          <w:rFonts w:ascii="Times New Roman" w:hAnsi="Times New Roman" w:cs="Times New Roman"/>
+        </w:rPr>
+      </w:pPr>
+    </w:p>
+    <w:p>
+      <w:pPr>
+        <w:rPr>
+          <w:rFonts w:ascii="Times New Roman" w:hAnsi="Times New Roman" w:cs="Times New Roman"/>
+        </w:rPr>
+      </w:pPr>
+    </w:p>
+    <w:p>
+      <w:pPr>
+        <w:rPr>
+          <w:rFonts w:ascii="Times New Roman" w:hAnsi="Times New Roman" w:cs="Times New Roman"/>
+        </w:rPr>
+      </w:pPr>
+    </w:p>
+    <w:p>
+      <w:pPr>
+        <w:rPr>
+          <w:rFonts w:ascii="Times New Roman" w:hAnsi="Times New Roman" w:cs="Times New Roman"/>
+        </w:rPr>
+      </w:pPr>
+    </w:p>
+    <w:p>
+      <w:pPr>
+        <w:rPr>
+          <w:rFonts w:ascii="Times New Roman" w:hAnsi="Times New Roman" w:cs="Times New Roman"/>
+        </w:rPr>
+      </w:pPr>
+    </w:p>
+    <w:p>
+      <w:pPr>
+        <w:rPr>
+          <w:rFonts w:ascii="Times New Roman" w:hAnsi="Times New Roman" w:cs="Times New Roman"/>
+        </w:rPr>
+      </w:pPr>
+    </w:p>
+    <w:p>
+      <w:pPr>
+        <w:rPr>
+          <w:rFonts w:ascii="Times New Roman" w:hAnsi="Times New Roman" w:cs="Times New Roman"/>
+        </w:rPr>
+      </w:pPr>
+    </w:p>
+    <w:p>
+      <w:pPr>
+        <w:rPr>
+          <w:rFonts w:ascii="Times New Roman" w:hAnsi="Times New Roman" w:cs="Times New Roman"/>
+        </w:rPr>
+      </w:pPr>
+    </w:p>
+    <w:p>
+      <w:pPr>
+        <w:rPr>
+          <w:rFonts w:ascii="Times New Roman" w:hAnsi="Times New Roman" w:cs="Times New Roman"/>
+        </w:rPr>
+      </w:pPr>
+    </w:p>
+    <w:p>
+      <w:pPr>
+        <w:rPr>
+          <w:rFonts w:ascii="Times New Roman" w:hAnsi="Times New Roman" w:cs="Times New Roman"/>
+        </w:rPr>
+      </w:pPr>
+    </w:p>
+    <w:p>
+      <w:pPr>
+        <w:rPr>
+          <w:rFonts w:ascii="Times New Roman" w:hAnsi="Times New Roman" w:cs="Times New Roman"/>
+        </w:rPr>
+      </w:pPr>
+    </w:p>
+    <w:p>
+      <w:pPr>
+        <w:rPr>
+          <w:rFonts w:ascii="Times New Roman" w:hAnsi="Times New Roman" w:cs="Times New Roman"/>
+        </w:rPr>
+      </w:pPr>
+    </w:p>
+    <w:p>
+      <w:pPr>
+        <w:rPr>
+          <w:rFonts w:ascii="Times New Roman" w:hAnsi="Times New Roman" w:cs="Times New Roman"/>
+        </w:rPr>
+      </w:pPr>
+    </w:p>
+    <w:p>
+      <w:pPr>
+        <w:rPr>
+          <w:rFonts w:ascii="Times New Roman" w:hAnsi="Times New Roman" w:cs="Times New Roman"/>
+        </w:rPr>
+      </w:pPr>
+    </w:p>
+    <w:p>
+      <w:pPr>
+        <w:rPr>
+          <w:rFonts w:ascii="Times New Roman" w:hAnsi="Times New Roman" w:cs="Times New Roman"/>
+        </w:rPr>
+      </w:pPr>
+    </w:p>
+    <w:p>
+      <w:pPr>
+        <w:rPr>
+          <w:rFonts w:ascii="Times New Roman" w:hAnsi="Times New Roman" w:cs="Times New Roman"/>
+        </w:rPr>
+      </w:pPr>
+      <w:r>
+        <w:rPr>
+          <w:rFonts w:ascii="Times New Roman" w:hAnsi="Times New Roman" w:cs="Times New Roman"/>
+          <w:b/>
+        </w:rPr>
+        <w:t>Date:</w:t>
+      </w:r>
+      <w:r>
+        <w:rPr>
+          <w:rFonts w:ascii="Times New Roman" w:hAnsi="Times New Roman" w:cs="Times New Roman"/>
+        </w:rPr>
+        <w:t xml:space="preserve"> 11/16/2010</w:t>
+      </w:r>
+      <w:r>
+        <w:rPr>
+          <w:rFonts w:ascii="Times New Roman" w:hAnsi="Times New Roman" w:cs="Times New Roman"/>
+        </w:rPr>
+        <w:tab/>
+      </w:r>
+      <w:r>
+        <w:rPr>
+          <w:rFonts w:ascii="Times New Roman" w:hAnsi="Times New Roman" w:cs="Times New Roman"/>
+          <w:b/>
+        </w:rPr>
+        <w:t>Entry:</w:t>
+      </w:r>
+      <w:r>
+        <w:rPr>
+          <w:rFonts w:ascii="Times New Roman" w:hAnsi="Times New Roman" w:cs="Times New Roman"/>
+        </w:rPr>
+        <w:t xml:space="preserve"> 013</w:t>
+      </w:r>
+      <w:r>
+        <w:rPr>
+          <w:rFonts w:ascii="Times New Roman" w:hAnsi="Times New Roman" w:cs="Times New Roman"/>
+        </w:rPr>
+        <w:tab/>
+      </w:r>
+      <w:r>
+        <w:rPr>
+          <w:rFonts w:ascii="Times New Roman" w:hAnsi="Times New Roman" w:cs="Times New Roman"/>
+          <w:b/>
+        </w:rPr>
+        <w:t>Title:</w:t>
+      </w:r>
+      <w:r>
+        <w:rPr>
+          <w:rFonts w:ascii="Times New Roman" w:hAnsi="Times New Roman" w:cs="Times New Roman"/>
+        </w:rPr>
+        <w:t xml:space="preserve"> RGBSaber v1.6 Upgrade</w:t>
+      </w:r>
+    </w:p>
+    <w:p>
+      <w:pPr>
+        <w:rPr>
+          <w:rFonts w:ascii="Times New Roman" w:hAnsi="Times New Roman" w:cs="Times New Roman"/>
+        </w:rPr>
+      </w:pPr>
+      <w:r>
+        <w:rPr>
+          <w:rFonts w:ascii="Times New Roman" w:hAnsi="Times New Roman" w:cs="Times New Roman"/>
+        </w:rPr>
+        <w:t>RGBSaber_Control:</w:t>
+      </w:r>
+    </w:p>
+    <w:p>
+      <w:pPr>
+        <w:rPr>
+          <w:rFonts w:ascii="Times New Roman" w:hAnsi="Times New Roman" w:cs="Times New Roman"/>
+        </w:rPr>
+      </w:pPr>
+      <w:r>
+        <w:rPr>
+          <w:rFonts w:ascii="Times New Roman" w:hAnsi="Times New Roman" w:cs="Times New Roman"/>
+        </w:rPr>
+        <w:t>1) Use of SMD decoupling capacitor</w:t>
+      </w:r>
+    </w:p>
+    <w:p>
+      <w:pPr>
+        <w:rPr>
+          <w:rFonts w:ascii="Times New Roman" w:hAnsi="Times New Roman" w:cs="Times New Roman"/>
+        </w:rPr>
+      </w:pPr>
+      <w:r>
+        <w:rPr>
+          <w:rFonts w:ascii="Times New Roman" w:hAnsi="Times New Roman" w:cs="Times New Roman"/>
+        </w:rPr>
+        <w:t>X) Move to 0805 resistors and capacitors</w:t>
+      </w:r>
+    </w:p>
+    <w:p>
+      <w:pPr>
+        <w:rPr>
+          <w:rFonts w:ascii="Times New Roman" w:hAnsi="Times New Roman" w:cs="Times New Roman"/>
+        </w:rPr>
+      </w:pPr>
+      <w:r>
+        <w:rPr>
+          <w:rFonts w:ascii="Times New Roman" w:hAnsi="Times New Roman" w:cs="Times New Roman"/>
+        </w:rPr>
+        <w:t>X) More powerful drive transistors</w:t>
+      </w:r>
+    </w:p>
+    <w:p>
+      <w:pPr>
+        <w:rPr>
+          <w:rFonts w:ascii="Times New Roman" w:hAnsi="Times New Roman" w:cs="Times New Roman"/>
+        </w:rPr>
+      </w:pPr>
+      <w:r>
+        <w:rPr>
+          <w:rFonts w:ascii="Times New Roman" w:hAnsi="Times New Roman" w:cs="Times New Roman"/>
+        </w:rPr>
+        <w:t>X) Better DC/DC converter placement (resistors currently under DC/DC Converter)</w:t>
+      </w:r>
+    </w:p>
+    <w:p>
+      <w:pPr>
+        <w:rPr>
+          <w:rFonts w:ascii="Times New Roman" w:hAnsi="Times New Roman" w:cs="Times New Roman"/>
+        </w:rPr>
+      </w:pPr>
+      <w:r>
+        <w:rPr>
+          <w:rFonts w:ascii="Times New Roman" w:hAnsi="Times New Roman" w:cs="Times New Roman"/>
+        </w:rPr>
+        <w:t>X</w:t>
+      </w:r>
+      <w:r>
+        <w:rPr>
+          <w:rFonts w:ascii="Times New Roman" w:hAnsi="Times New Roman" w:cs="Times New Roman"/>
+        </w:rPr>
+        <w:t>) Improved peripheral electronics interface to allow more durable discrete elements to be used with RGBSaber instead of just the peripheral board</w:t>
+      </w:r>
+    </w:p>
+    <w:p>
+      <w:pPr>
+        <w:rPr>
+          <w:rFonts w:ascii="Times New Roman" w:hAnsi="Times New Roman" w:cs="Times New Roman"/>
+        </w:rPr>
+      </w:pPr>
+      <w:r>
+        <w:rPr>
+          <w:rFonts w:ascii="Times New Roman" w:hAnsi="Times New Roman" w:cs="Times New Roman"/>
+        </w:rPr>
+        <w:t>6) Move to JST or other small connectors instead of MTA-100 connectors</w:t>
+      </w:r>
+    </w:p>
+    <w:p>
+      <w:pPr>
+        <w:rPr>
+          <w:rFonts w:ascii="Times New Roman" w:hAnsi="Times New Roman" w:cs="Times New Roman"/>
+        </w:rPr>
+      </w:pPr>
+      <w:r>
+        <w:rPr>
+          <w:rFonts w:ascii="Times New Roman" w:hAnsi="Times New Roman" w:cs="Times New Roman"/>
+        </w:rPr>
+        <w:t>7) Interface for second pushbutton</w:t>
+      </w:r>
+      <w:r>
+        <w:rPr>
+          <w:rFonts w:ascii="Times New Roman" w:hAnsi="Times New Roman" w:cs="Times New Roman"/>
+        </w:rPr>
+        <w:t xml:space="preserve"> (Ignored)</w:t>
+      </w:r>
+    </w:p>
+    <w:p>
+      <w:pPr>
+        <w:rPr>
+          <w:rFonts w:ascii="Times New Roman" w:hAnsi="Times New Roman" w:cs="Times New Roman"/>
+        </w:rPr>
+      </w:pPr>
+      <w:r>
+        <w:rPr>
+          <w:rFonts w:ascii="Times New Roman" w:hAnsi="Times New Roman" w:cs="Times New Roman"/>
+        </w:rPr>
+        <w:t>8) Improved silkscreen</w:t>
+      </w:r>
+    </w:p>
+    <w:p>
+      <w:pPr>
+        <w:rPr>
+          <w:rFonts w:ascii="Times New Roman" w:hAnsi="Times New Roman" w:cs="Times New Roman"/>
+        </w:rPr>
+      </w:pPr>
+      <w:r>
+        <w:rPr>
+          <w:rFonts w:ascii="Times New Roman" w:hAnsi="Times New Roman" w:cs="Times New Roman"/>
+        </w:rPr>
+        <w:t>9) Improve spacing for standoffs</w:t>
+      </w:r>
+    </w:p>
+    <w:p>
+      <w:pPr>
+        <w:rPr>
+          <w:rFonts w:ascii="Times New Roman" w:hAnsi="Times New Roman" w:cs="Times New Roman"/>
+        </w:rPr>
+      </w:pPr>
+      <w:r>
+        <w:rPr>
+          <w:rFonts w:ascii="Times New Roman" w:hAnsi="Times New Roman" w:cs="Times New Roman"/>
+        </w:rPr>
+        <w:t>10) Replace PIC18F2221 microcontroller with PIC18F2550 microcontroller (more standard part, can be used on other projects)</w:t>
+      </w:r>
+    </w:p>
+    <w:p>
+      <w:pPr>
+        <w:rPr>
+          <w:rFonts w:ascii="Times New Roman" w:hAnsi="Times New Roman" w:cs="Times New Roman"/>
+        </w:rPr>
+      </w:pPr>
+    </w:p>
+    <w:p>
+      <w:pPr>
+        <w:rPr>
+          <w:rFonts w:ascii="Times New Roman" w:hAnsi="Times New Roman" w:cs="Times New Roman"/>
+        </w:rPr>
+      </w:pPr>
+      <w:r>
+        <w:rPr>
+          <w:rFonts w:ascii="Times New Roman" w:hAnsi="Times New Roman" w:cs="Times New Roman"/>
+        </w:rPr>
+        <w:t>RGBSaber_Periph</w:t>
+      </w:r>
+    </w:p>
+    <w:p>
+      <w:pPr>
+        <w:rPr>
+          <w:rFonts w:ascii="Times New Roman" w:hAnsi="Times New Roman" w:cs="Times New Roman"/>
+        </w:rPr>
+      </w:pPr>
+      <w:r>
+        <w:rPr>
+          <w:rFonts w:ascii="Times New Roman" w:hAnsi="Times New Roman" w:cs="Times New Roman"/>
+        </w:rPr>
+        <w:t>1) Use of SMD RGB indicator LED</w:t>
+      </w:r>
+    </w:p>
+    <w:p>
+      <w:pPr>
+        <w:rPr>
+          <w:rFonts w:ascii="Times New Roman" w:hAnsi="Times New Roman" w:cs="Times New Roman"/>
+        </w:rPr>
+      </w:pPr>
+      <w:r>
+        <w:rPr>
+          <w:rFonts w:ascii="Times New Roman" w:hAnsi="Times New Roman" w:cs="Times New Roman"/>
+        </w:rPr>
+        <w:t>2) JST or other smaller connector to replace MTA-100 connector</w:t>
+      </w:r>
+    </w:p>
+    <w:p>
+      <w:pPr>
+        <w:rPr>
+          <w:rFonts w:ascii="Times New Roman" w:hAnsi="Times New Roman" w:cs="Times New Roman"/>
+        </w:rPr>
+      </w:pPr>
+      <w:r>
+        <w:rPr>
+          <w:rFonts w:ascii="Times New Roman" w:hAnsi="Times New Roman" w:cs="Times New Roman"/>
+        </w:rPr>
+        <w:t>3) Surface mount connector</w:t>
+      </w:r>
+    </w:p>
+    <w:p>
+      <w:pPr>
+        <w:rPr>
+          <w:rFonts w:ascii="Times New Roman" w:hAnsi="Times New Roman" w:cs="Times New Roman"/>
+        </w:rPr>
+      </w:pPr>
+      <w:r>
+        <w:rPr>
+          <w:rFonts w:ascii="Times New Roman" w:hAnsi="Times New Roman" w:cs="Times New Roman"/>
+        </w:rPr>
+        <w:t>4) Move back to 2 pushbutton system</w:t>
+      </w:r>
+    </w:p>
+    <w:p>
+      <w:pPr>
+        <w:rPr>
+          <w:rFonts w:ascii="Times New Roman" w:hAnsi="Times New Roman" w:cs="Times New Roman"/>
+        </w:rPr>
+      </w:pPr>
+      <w:r>
+        <w:rPr>
+          <w:rFonts w:ascii="Times New Roman" w:hAnsi="Times New Roman" w:cs="Times New Roman"/>
+        </w:rPr>
+        <w:t>5) More durable pushbuttons</w:t>
+      </w:r>
+    </w:p>
+    <w:p>
+      <w:pPr>
+        <w:rPr>
+          <w:rFonts w:ascii="Times New Roman" w:hAnsi="Times New Roman" w:cs="Times New Roman"/>
+        </w:rPr>
+      </w:pPr>
+    </w:p>
+    <w:p>
+      <w:pPr>
+        <w:rPr>
+          <w:rFonts w:ascii="Times New Roman" w:hAnsi="Times New Roman" w:cs="Times New Roman"/>
+        </w:rPr>
+      </w:pPr>
+      <w:r>
+        <w:rPr>
+          <w:rFonts w:ascii="Times New Roman" w:hAnsi="Times New Roman" w:cs="Times New Roman"/>
+          <w:b/>
+        </w:rPr>
+        <w:t>Date:</w:t>
+      </w:r>
+      <w:r>
+        <w:rPr>
+          <w:rFonts w:ascii="Times New Roman" w:hAnsi="Times New Roman" w:cs="Times New Roman"/>
+        </w:rPr>
+        <w:t xml:space="preserve"> 12/09/2010</w:t>
+      </w:r>
+      <w:r>
+        <w:rPr>
+          <w:rFonts w:ascii="Times New Roman" w:hAnsi="Times New Roman" w:cs="Times New Roman"/>
+        </w:rPr>
+        <w:tab/>
+      </w:r>
+      <w:r>
+        <w:rPr>
+          <w:rFonts w:ascii="Times New Roman" w:hAnsi="Times New Roman" w:cs="Times New Roman"/>
+          <w:b/>
+        </w:rPr>
+        <w:t>Entry:</w:t>
+      </w:r>
+      <w:r>
+        <w:rPr>
+          <w:rFonts w:ascii="Times New Roman" w:hAnsi="Times New Roman" w:cs="Times New Roman"/>
+        </w:rPr>
+        <w:t xml:space="preserve"> 014</w:t>
+      </w:r>
+      <w:r>
+        <w:rPr>
+          <w:rFonts w:ascii="Times New Roman" w:hAnsi="Times New Roman" w:cs="Times New Roman"/>
+        </w:rPr>
+        <w:tab/>
+      </w:r>
+      <w:r>
+        <w:rPr>
+          <w:rFonts w:ascii="Times New Roman" w:hAnsi="Times New Roman" w:cs="Times New Roman"/>
+          <w:b/>
+        </w:rPr>
+        <w:t>Title:</w:t>
+      </w:r>
+      <w:r>
+        <w:rPr>
+          <w:rFonts w:ascii="Times New Roman" w:hAnsi="Times New Roman" w:cs="Times New Roman"/>
+        </w:rPr>
+        <w:t xml:space="preserve"> RGBSaber v1.6, Firmware v2.0 C port</w:t>
+      </w:r>
+    </w:p>
+    <w:p>
+      <w:pPr>
+        <w:rPr>
+          <w:rFonts w:ascii="Times New Roman" w:hAnsi="Times New Roman" w:cs="Times New Roman"/>
+        </w:rPr>
+      </w:pPr>
+      <w:r>
+        <w:rPr>
+          <w:rFonts w:ascii="Times New Roman" w:hAnsi="Times New Roman" w:cs="Times New Roman"/>
+        </w:rPr>
+        <w:tab/>
+        <w:t>I spent some more time working on the RGBSaber project today. RGBSaber_control is now at version 1.6 proper, with a silkscreened NBitWonder logo having been applied to the PCB in addition to some other fixes mentioned above. Additionally, Microchip finally released C18 (still in Beta) for their MPLABX platform, meaning I can finally do PIC firmware development on the mac. As such, I have begun a code port for RGBSaber in C.</w:t>
+      </w:r>
+    </w:p>
+    <w:p>
+      <w:pPr>
+        <w:rPr>
+          <w:rFonts w:ascii="Times New Roman" w:hAnsi="Times New Roman" w:cs="Times New Roman"/>
+        </w:rPr>
+      </w:pPr>
+    </w:p>
     <w:sectPr>
       <w:headerReference w:type="default" r:id="rId16"/>
       <w:footerReference w:type="default" r:id="rId17"/>
       <w:headerReference w:type="first" r:id="rId18"/>
       <w:footerReference w:type="first" r:id="rId19"/>
       <w:pgSz w:w="12240" w:h="15840"/>
-      <w:pgMar w:top="1440" w:right="1440" w:bottom="1440" w:left="1440" w:header="864" w:footer="720" w:gutter="0"/>
-      <w:cols w:space="720"/>
+      <w:pgMar w:top="1440" w:right="1440" w:bottom="1440" w:left="1440" w:header="864" w:gutter="0"/>
       <w:titlePg/>
       <w:docGrid w:linePitch="360"/>
     </w:sectPr>
@@ -2601,7 +3425,7 @@
 </file>
 
 <file path=word/endnotes.xml><?xml version="1.0" encoding="utf-8"?>
-<w:endnotes xmlns:ve="http://schemas.openxmlformats.org/markup-compatibility/2006" xmlns:o="urn:schemas-microsoft-com:office:office" xmlns:r="http://schemas.openxmlformats.org/officeDocument/2006/relationships" xmlns:m="http://schemas.openxmlformats.org/officeDocument/2006/math" xmlns:v="urn:schemas-microsoft-com:vml" xmlns:wp="http://schemas.openxmlformats.org/drawingml/2006/wordprocessingDrawing" xmlns:w10="urn:schemas-microsoft-com:office:word" xmlns:w="http://schemas.openxmlformats.org/wordprocessingml/2006/main" xmlns:wne="http://schemas.microsoft.com/office/word/2006/wordml">
+<w:endnotes xmlns:mo="http://schemas.microsoft.com/office/mac/office/2008/main" xmlns:ve="http://schemas.openxmlformats.org/markup-compatibility/2006" xmlns:mv="urn:schemas-microsoft-com:mac:vml" xmlns:o="urn:schemas-microsoft-com:office:office" xmlns:r="http://schemas.openxmlformats.org/officeDocument/2006/relationships" xmlns:m="http://schemas.openxmlformats.org/officeDocument/2006/math" xmlns:v="urn:schemas-microsoft-com:vml" xmlns:wp="http://schemas.openxmlformats.org/drawingml/2006/wordprocessingDrawing" xmlns:w10="urn:schemas-microsoft-com:office:word" xmlns:w="http://schemas.openxmlformats.org/wordprocessingml/2006/main" xmlns:wne="http://schemas.microsoft.com/office/word/2006/wordml">
   <w:endnote w:type="separator" w:id="-1">
     <w:p>
       <w:r>
@@ -2620,7 +3444,7 @@
 </file>
 
 <file path=word/footer1.xml><?xml version="1.0" encoding="utf-8"?>
-<w:ftr xmlns:ve="http://schemas.openxmlformats.org/markup-compatibility/2006" xmlns:o="urn:schemas-microsoft-com:office:office" xmlns:r="http://schemas.openxmlformats.org/officeDocument/2006/relationships" xmlns:m="http://schemas.openxmlformats.org/officeDocument/2006/math" xmlns:v="urn:schemas-microsoft-com:vml" xmlns:wp="http://schemas.openxmlformats.org/drawingml/2006/wordprocessingDrawing" xmlns:w10="urn:schemas-microsoft-com:office:word" xmlns:w="http://schemas.openxmlformats.org/wordprocessingml/2006/main" xmlns:wne="http://schemas.microsoft.com/office/word/2006/wordml">
+<w:ftr xmlns:mo="http://schemas.microsoft.com/office/mac/office/2008/main" xmlns:ve="http://schemas.openxmlformats.org/markup-compatibility/2006" xmlns:mv="urn:schemas-microsoft-com:mac:vml" xmlns:o="urn:schemas-microsoft-com:office:office" xmlns:r="http://schemas.openxmlformats.org/officeDocument/2006/relationships" xmlns:m="http://schemas.openxmlformats.org/officeDocument/2006/math" xmlns:v="urn:schemas-microsoft-com:vml" xmlns:wp="http://schemas.openxmlformats.org/drawingml/2006/wordprocessingDrawing" xmlns:w10="urn:schemas-microsoft-com:office:word" xmlns:w="http://schemas.openxmlformats.org/wordprocessingml/2006/main" xmlns:wne="http://schemas.microsoft.com/office/word/2006/wordml">
   <w:p>
     <w:pPr>
       <w:pStyle w:val="Footer"/>
@@ -2668,7 +3492,7 @@
             <w:rPr>
               <w:noProof/>
             </w:rPr>
-            <w:t>3</w:t>
+            <w:t>5</w:t>
           </w:r>
         </w:fldSimple>
       </w:sdtContent>
@@ -2678,7 +3502,7 @@
 </file>
 
 <file path=word/footer2.xml><?xml version="1.0" encoding="utf-8"?>
-<w:ftr xmlns:ve="http://schemas.openxmlformats.org/markup-compatibility/2006" xmlns:o="urn:schemas-microsoft-com:office:office" xmlns:r="http://schemas.openxmlformats.org/officeDocument/2006/relationships" xmlns:m="http://schemas.openxmlformats.org/officeDocument/2006/math" xmlns:v="urn:schemas-microsoft-com:vml" xmlns:wp="http://schemas.openxmlformats.org/drawingml/2006/wordprocessingDrawing" xmlns:w10="urn:schemas-microsoft-com:office:word" xmlns:w="http://schemas.openxmlformats.org/wordprocessingml/2006/main" xmlns:wne="http://schemas.microsoft.com/office/word/2006/wordml">
+<w:ftr xmlns:mo="http://schemas.microsoft.com/office/mac/office/2008/main" xmlns:ve="http://schemas.openxmlformats.org/markup-compatibility/2006" xmlns:mv="urn:schemas-microsoft-com:mac:vml" xmlns:o="urn:schemas-microsoft-com:office:office" xmlns:r="http://schemas.openxmlformats.org/officeDocument/2006/relationships" xmlns:m="http://schemas.openxmlformats.org/officeDocument/2006/math" xmlns:v="urn:schemas-microsoft-com:vml" xmlns:wp="http://schemas.openxmlformats.org/drawingml/2006/wordprocessingDrawing" xmlns:w10="urn:schemas-microsoft-com:office:word" xmlns:w="http://schemas.openxmlformats.org/wordprocessingml/2006/main" xmlns:wne="http://schemas.microsoft.com/office/word/2006/wordml">
   <w:p>
     <w:pPr>
       <w:pStyle w:val="Footer"/>
@@ -2741,7 +3565,7 @@
 </file>
 
 <file path=word/footnotes.xml><?xml version="1.0" encoding="utf-8"?>
-<w:footnotes xmlns:ve="http://schemas.openxmlformats.org/markup-compatibility/2006" xmlns:o="urn:schemas-microsoft-com:office:office" xmlns:r="http://schemas.openxmlformats.org/officeDocument/2006/relationships" xmlns:m="http://schemas.openxmlformats.org/officeDocument/2006/math" xmlns:v="urn:schemas-microsoft-com:vml" xmlns:wp="http://schemas.openxmlformats.org/drawingml/2006/wordprocessingDrawing" xmlns:w10="urn:schemas-microsoft-com:office:word" xmlns:w="http://schemas.openxmlformats.org/wordprocessingml/2006/main" xmlns:wne="http://schemas.microsoft.com/office/word/2006/wordml">
+<w:footnotes xmlns:mo="http://schemas.microsoft.com/office/mac/office/2008/main" xmlns:ve="http://schemas.openxmlformats.org/markup-compatibility/2006" xmlns:mv="urn:schemas-microsoft-com:mac:vml" xmlns:o="urn:schemas-microsoft-com:office:office" xmlns:r="http://schemas.openxmlformats.org/officeDocument/2006/relationships" xmlns:m="http://schemas.openxmlformats.org/officeDocument/2006/math" xmlns:v="urn:schemas-microsoft-com:vml" xmlns:wp="http://schemas.openxmlformats.org/drawingml/2006/wordprocessingDrawing" xmlns:w10="urn:schemas-microsoft-com:office:word" xmlns:w="http://schemas.openxmlformats.org/wordprocessingml/2006/main" xmlns:wne="http://schemas.microsoft.com/office/word/2006/wordml">
   <w:footnote w:type="separator" w:id="-1">
     <w:p>
       <w:r>
@@ -2760,7 +3584,7 @@
 </file>
 
 <file path=word/header1.xml><?xml version="1.0" encoding="utf-8"?>
-<w:hdr xmlns:ve="http://schemas.openxmlformats.org/markup-compatibility/2006" xmlns:o="urn:schemas-microsoft-com:office:office" xmlns:r="http://schemas.openxmlformats.org/officeDocument/2006/relationships" xmlns:m="http://schemas.openxmlformats.org/officeDocument/2006/math" xmlns:v="urn:schemas-microsoft-com:vml" xmlns:wp="http://schemas.openxmlformats.org/drawingml/2006/wordprocessingDrawing" xmlns:w10="urn:schemas-microsoft-com:office:word" xmlns:w="http://schemas.openxmlformats.org/wordprocessingml/2006/main" xmlns:wne="http://schemas.microsoft.com/office/word/2006/wordml">
+<w:hdr xmlns:mo="http://schemas.microsoft.com/office/mac/office/2008/main" xmlns:ve="http://schemas.openxmlformats.org/markup-compatibility/2006" xmlns:mv="urn:schemas-microsoft-com:mac:vml" xmlns:o="urn:schemas-microsoft-com:office:office" xmlns:r="http://schemas.openxmlformats.org/officeDocument/2006/relationships" xmlns:m="http://schemas.openxmlformats.org/officeDocument/2006/math" xmlns:v="urn:schemas-microsoft-com:vml" xmlns:wp="http://schemas.openxmlformats.org/drawingml/2006/wordprocessingDrawing" xmlns:w10="urn:schemas-microsoft-com:office:word" xmlns:w="http://schemas.openxmlformats.org/wordprocessingml/2006/main" xmlns:wne="http://schemas.microsoft.com/office/word/2006/wordml">
   <w:p>
     <w:pPr>
       <w:pStyle w:val="Header"/>
@@ -2770,7 +3594,7 @@
         <w:noProof/>
       </w:rPr>
       <w:pict>
-        <v:shapetype id="_x0000_t32" coordsize="21600,21600" o:spt="32" o:oned="t" path="m,l21600,21600e" filled="f">
+        <v:shapetype id="_x0000_t32" coordsize="21600,21600" o:spt="32" o:oned="t" path="m0,0l21600,21600e" filled="f">
           <v:path arrowok="t" fillok="f" o:connecttype="none"/>
           <o:lock v:ext="edit" shapetype="t"/>
         </v:shapetype>
@@ -2785,7 +3609,7 @@
 </file>
 
 <file path=word/header2.xml><?xml version="1.0" encoding="utf-8"?>
-<w:hdr xmlns:ve="http://schemas.openxmlformats.org/markup-compatibility/2006" xmlns:o="urn:schemas-microsoft-com:office:office" xmlns:r="http://schemas.openxmlformats.org/officeDocument/2006/relationships" xmlns:m="http://schemas.openxmlformats.org/officeDocument/2006/math" xmlns:v="urn:schemas-microsoft-com:vml" xmlns:wp="http://schemas.openxmlformats.org/drawingml/2006/wordprocessingDrawing" xmlns:w10="urn:schemas-microsoft-com:office:word" xmlns:w="http://schemas.openxmlformats.org/wordprocessingml/2006/main" xmlns:wne="http://schemas.microsoft.com/office/word/2006/wordml">
+<w:hdr xmlns:mo="http://schemas.microsoft.com/office/mac/office/2008/main" xmlns:ve="http://schemas.openxmlformats.org/markup-compatibility/2006" xmlns:mv="urn:schemas-microsoft-com:mac:vml" xmlns:o="urn:schemas-microsoft-com:office:office" xmlns:r="http://schemas.openxmlformats.org/officeDocument/2006/relationships" xmlns:m="http://schemas.openxmlformats.org/officeDocument/2006/math" xmlns:v="urn:schemas-microsoft-com:vml" xmlns:wp="http://schemas.openxmlformats.org/drawingml/2006/wordprocessingDrawing" xmlns:w10="urn:schemas-microsoft-com:office:word" xmlns:w="http://schemas.openxmlformats.org/wordprocessingml/2006/main" xmlns:wne="http://schemas.microsoft.com/office/word/2006/wordml">
   <w:p>
     <w:pPr>
       <w:pStyle w:val="Header"/>
@@ -2839,7 +3663,7 @@
         <w:lang w:eastAsia="zh-TW"/>
       </w:rPr>
       <w:pict>
-        <v:shapetype id="_x0000_t202" coordsize="21600,21600" o:spt="202" path="m,l,21600r21600,l21600,xe">
+        <v:shapetype id="_x0000_t202" coordsize="21600,21600" o:spt="202" path="m0,0l0,21600,21600,21600,21600,0xe">
           <v:stroke joinstyle="miter"/>
           <v:path gradientshapeok="t" o:connecttype="rect"/>
         </v:shapetype>
@@ -2911,7 +3735,7 @@
 </file>
 
 <file path=word/numbering.xml><?xml version="1.0" encoding="utf-8"?>
-<w:numbering xmlns:ve="http://schemas.openxmlformats.org/markup-compatibility/2006" xmlns:o="urn:schemas-microsoft-com:office:office" xmlns:r="http://schemas.openxmlformats.org/officeDocument/2006/relationships" xmlns:m="http://schemas.openxmlformats.org/officeDocument/2006/math" xmlns:v="urn:schemas-microsoft-com:vml" xmlns:wp="http://schemas.openxmlformats.org/drawingml/2006/wordprocessingDrawing" xmlns:w10="urn:schemas-microsoft-com:office:word" xmlns:w="http://schemas.openxmlformats.org/wordprocessingml/2006/main" xmlns:wne="http://schemas.microsoft.com/office/word/2006/wordml">
+<w:numbering xmlns:mo="http://schemas.microsoft.com/office/mac/office/2008/main" xmlns:ve="http://schemas.openxmlformats.org/markup-compatibility/2006" xmlns:mv="urn:schemas-microsoft-com:mac:vml" xmlns:o="urn:schemas-microsoft-com:office:office" xmlns:r="http://schemas.openxmlformats.org/officeDocument/2006/relationships" xmlns:m="http://schemas.openxmlformats.org/officeDocument/2006/math" xmlns:v="urn:schemas-microsoft-com:vml" xmlns:wp="http://schemas.openxmlformats.org/drawingml/2006/wordprocessingDrawing" xmlns:w10="urn:schemas-microsoft-com:office:word" xmlns:w="http://schemas.openxmlformats.org/wordprocessingml/2006/main" xmlns:wne="http://schemas.microsoft.com/office/word/2006/wordml">
   <w:abstractNum w:abstractNumId="0">
     <w:nsid w:val="1FA2343C"/>
     <w:multiLevelType w:val="hybridMultilevel"/>
@@ -3106,7 +3930,7 @@
     </w:rPrDefault>
     <w:pPrDefault/>
   </w:docDefaults>
-  <w:latentStyles w:defLockedState="0" w:defUIPriority="99" w:defSemiHidden="1" w:defUnhideWhenUsed="1" w:defQFormat="0" w:count="267">
+  <w:latentStyles w:defLockedState="0" w:defUIPriority="99" w:defSemiHidden="1" w:defUnhideWhenUsed="1" w:defQFormat="0" w:count="276">
     <w:lsdException w:name="Normal" w:semiHidden="0" w:uiPriority="0" w:unhideWhenUsed="0" w:qFormat="1"/>
     <w:lsdException w:name="heading 1" w:semiHidden="0" w:uiPriority="9" w:unhideWhenUsed="0" w:qFormat="1"/>
     <w:lsdException w:name="heading 2" w:uiPriority="9" w:qFormat="1"/>
@@ -3248,6 +4072,7 @@
   <w:style w:type="paragraph" w:default="1" w:styleId="Normal">
     <w:name w:val="Normal"/>
     <w:qFormat/>
+    <w:rsid w:val="0081749B"/>
   </w:style>
   <w:style w:type="paragraph" w:styleId="Heading1">
     <w:name w:val="heading 1"/>
@@ -3256,6 +4081,7 @@
     <w:link w:val="Heading1Char"/>
     <w:uiPriority w:val="9"/>
     <w:qFormat/>
+    <w:rsid w:val="0081749B"/>
     <w:pPr>
       <w:keepNext/>
       <w:keepLines/>
@@ -3273,13 +4099,11 @@
   </w:style>
   <w:style w:type="character" w:default="1" w:styleId="DefaultParagraphFont">
     <w:name w:val="Default Paragraph Font"/>
-    <w:uiPriority w:val="1"/>
     <w:semiHidden/>
     <w:unhideWhenUsed/>
   </w:style>
   <w:style w:type="table" w:default="1" w:styleId="TableNormal">
     <w:name w:val="Normal Table"/>
-    <w:uiPriority w:val="99"/>
     <w:semiHidden/>
     <w:unhideWhenUsed/>
     <w:qFormat/>
@@ -3295,7 +4119,6 @@
   </w:style>
   <w:style w:type="numbering" w:default="1" w:styleId="NoList">
     <w:name w:val="No List"/>
-    <w:uiPriority w:val="99"/>
     <w:semiHidden/>
     <w:unhideWhenUsed/>
   </w:style>
@@ -3306,6 +4129,7 @@
     <w:uiPriority w:val="99"/>
     <w:semiHidden/>
     <w:unhideWhenUsed/>
+    <w:rsid w:val="0081749B"/>
     <w:rPr>
       <w:rFonts w:ascii="Tahoma" w:hAnsi="Tahoma" w:cs="Tahoma"/>
       <w:sz w:val="16"/>
@@ -3318,6 +4142,7 @@
     <w:link w:val="BalloonText"/>
     <w:uiPriority w:val="99"/>
     <w:semiHidden/>
+    <w:rsid w:val="0081749B"/>
     <w:rPr>
       <w:rFonts w:ascii="Tahoma" w:hAnsi="Tahoma" w:cs="Tahoma"/>
       <w:sz w:val="16"/>
@@ -3329,6 +4154,7 @@
     <w:basedOn w:val="DefaultParagraphFont"/>
     <w:uiPriority w:val="99"/>
     <w:unhideWhenUsed/>
+    <w:rsid w:val="0081749B"/>
     <w:rPr>
       <w:color w:val="EB8803" w:themeColor="hyperlink"/>
       <w:u w:val="single"/>
@@ -3340,6 +4166,7 @@
     <w:link w:val="HeaderChar"/>
     <w:uiPriority w:val="99"/>
     <w:unhideWhenUsed/>
+    <w:rsid w:val="0081749B"/>
     <w:pPr>
       <w:tabs>
         <w:tab w:val="center" w:pos="4680"/>
@@ -3352,6 +4179,7 @@
     <w:basedOn w:val="DefaultParagraphFont"/>
     <w:link w:val="Header"/>
     <w:uiPriority w:val="99"/>
+    <w:rsid w:val="0081749B"/>
   </w:style>
   <w:style w:type="paragraph" w:styleId="Footer">
     <w:name w:val="footer"/>
@@ -3359,6 +4187,7 @@
     <w:link w:val="FooterChar"/>
     <w:uiPriority w:val="99"/>
     <w:unhideWhenUsed/>
+    <w:rsid w:val="0081749B"/>
     <w:pPr>
       <w:tabs>
         <w:tab w:val="center" w:pos="4680"/>
@@ -3371,12 +4200,14 @@
     <w:basedOn w:val="DefaultParagraphFont"/>
     <w:link w:val="Footer"/>
     <w:uiPriority w:val="99"/>
+    <w:rsid w:val="0081749B"/>
   </w:style>
   <w:style w:type="character" w:customStyle="1" w:styleId="Heading1Char">
     <w:name w:val="Heading 1 Char"/>
     <w:basedOn w:val="DefaultParagraphFont"/>
     <w:link w:val="Heading1"/>
     <w:uiPriority w:val="9"/>
+    <w:rsid w:val="0081749B"/>
     <w:rPr>
       <w:rFonts w:asciiTheme="majorHAnsi" w:eastAsiaTheme="majorEastAsia" w:hAnsiTheme="majorHAnsi" w:cstheme="majorBidi"/>
       <w:b/>
@@ -3394,6 +4225,7 @@
     <w:semiHidden/>
     <w:unhideWhenUsed/>
     <w:qFormat/>
+    <w:rsid w:val="0081749B"/>
     <w:pPr>
       <w:spacing w:line="276" w:lineRule="auto"/>
       <w:outlineLvl w:val="9"/>
@@ -3404,6 +4236,7 @@
     <w:basedOn w:val="DefaultParagraphFont"/>
     <w:uiPriority w:val="99"/>
     <w:semiHidden/>
+    <w:rsid w:val="0081749B"/>
     <w:rPr>
       <w:color w:val="808080"/>
     </w:rPr>
@@ -3413,299 +4246,13 @@
     <w:basedOn w:val="Normal"/>
     <w:uiPriority w:val="34"/>
     <w:qFormat/>
+    <w:rsid w:val="0081749B"/>
     <w:pPr>
       <w:ind w:left="720"/>
       <w:contextualSpacing/>
     </w:pPr>
   </w:style>
 </w:styles>
-</file>
-
-<file path=word/glossary/document.xml><?xml version="1.0" encoding="utf-8"?>
-<w:glossaryDocument xmlns:ve="http://schemas.openxmlformats.org/markup-compatibility/2006" xmlns:o="urn:schemas-microsoft-com:office:office" xmlns:r="http://schemas.openxmlformats.org/officeDocument/2006/relationships" xmlns:m="http://schemas.openxmlformats.org/officeDocument/2006/math" xmlns:v="urn:schemas-microsoft-com:vml" xmlns:wp="http://schemas.openxmlformats.org/drawingml/2006/wordprocessingDrawing" xmlns:w10="urn:schemas-microsoft-com:office:word" xmlns:w="http://schemas.openxmlformats.org/wordprocessingml/2006/main" xmlns:wne="http://schemas.microsoft.com/office/word/2006/wordml">
-  <w:docParts/>
-</w:glossaryDocument>
-</file>
-
-<file path=word/glossary/fontTable.xml><?xml version="1.0" encoding="utf-8"?>
-<w:fonts xmlns:r="http://schemas.openxmlformats.org/officeDocument/2006/relationships" xmlns:w="http://schemas.openxmlformats.org/wordprocessingml/2006/main">
-  <w:font w:name="Corbel">
-    <w:panose1 w:val="020B0503020204020204"/>
-    <w:charset w:val="00"/>
-    <w:family w:val="swiss"/>
-    <w:pitch w:val="variable"/>
-    <w:sig w:usb0="A00002EF" w:usb1="4000A44B" w:usb2="00000000" w:usb3="00000000" w:csb0="0000019F" w:csb1="00000000"/>
-  </w:font>
-  <w:font w:name="Times New Roman">
-    <w:panose1 w:val="02020603050405020304"/>
-    <w:charset w:val="00"/>
-    <w:family w:val="roman"/>
-    <w:pitch w:val="variable"/>
-    <w:sig w:usb0="E0002AFF" w:usb1="C0007841" w:usb2="00000009" w:usb3="00000000" w:csb0="000001FF" w:csb1="00000000"/>
-  </w:font>
-  <w:font w:name="Consolas">
-    <w:panose1 w:val="020B0609020204030204"/>
-    <w:charset w:val="00"/>
-    <w:family w:val="modern"/>
-    <w:pitch w:val="fixed"/>
-    <w:sig w:usb0="E10002FF" w:usb1="4000FCFF" w:usb2="00000009" w:usb3="00000000" w:csb0="0000019F" w:csb1="00000000"/>
-  </w:font>
-  <w:font w:name="Tahoma">
-    <w:panose1 w:val="020B0604030504040204"/>
-    <w:charset w:val="00"/>
-    <w:family w:val="swiss"/>
-    <w:pitch w:val="variable"/>
-    <w:sig w:usb0="E1002EFF" w:usb1="C000605B" w:usb2="00000029" w:usb3="00000000" w:csb0="000101FF" w:csb1="00000000"/>
-  </w:font>
-  <w:font w:name="Calibri">
-    <w:panose1 w:val="020F0502020204030204"/>
-    <w:charset w:val="00"/>
-    <w:family w:val="swiss"/>
-    <w:pitch w:val="variable"/>
-    <w:sig w:usb0="E10002FF" w:usb1="4000ACFF" w:usb2="00000009" w:usb3="00000000" w:csb0="0000019F" w:csb1="00000000"/>
-  </w:font>
-  <w:font w:name="Cambria">
-    <w:panose1 w:val="02040503050406030204"/>
-    <w:charset w:val="00"/>
-    <w:family w:val="roman"/>
-    <w:pitch w:val="variable"/>
-    <w:sig w:usb0="A00002EF" w:usb1="4000004B" w:usb2="00000000" w:usb3="00000000" w:csb0="0000019F" w:csb1="00000000"/>
-  </w:font>
-</w:fonts>
-</file>
-
-<file path=word/glossary/settings.xml><?xml version="1.0" encoding="utf-8"?>
-<w:settings xmlns:o="urn:schemas-microsoft-com:office:office" xmlns:r="http://schemas.openxmlformats.org/officeDocument/2006/relationships" xmlns:m="http://schemas.openxmlformats.org/officeDocument/2006/math" xmlns:v="urn:schemas-microsoft-com:vml" xmlns:w10="urn:schemas-microsoft-com:office:word" xmlns:w="http://schemas.openxmlformats.org/wordprocessingml/2006/main" xmlns:sl="http://schemas.openxmlformats.org/schemaLibrary/2006/main">
-  <w:view w:val="normal"/>
-  <w:defaultTabStop w:val="720"/>
-  <w:characterSpacingControl w:val="doNotCompress"/>
-  <w:compat>
-    <w:useFELayout/>
-  </w:compat>
-  <m:mathPr>
-    <m:mathFont m:val="Cambria Math"/>
-    <m:brkBin m:val="before"/>
-    <m:brkBinSub m:val="--"/>
-    <m:smallFrac m:val="off"/>
-    <m:dispDef/>
-    <m:lMargin m:val="0"/>
-    <m:rMargin m:val="0"/>
-    <m:defJc m:val="centerGroup"/>
-    <m:wrapIndent m:val="1440"/>
-    <m:intLim m:val="subSup"/>
-    <m:naryLim m:val="undOvr"/>
-  </m:mathPr>
-  <w:themeFontLang w:val="en-US"/>
-  <w:clrSchemeMapping w:bg1="light1" w:t1="dark1" w:bg2="light2" w:t2="dark2" w:accent1="accent1" w:accent2="accent2" w:accent3="accent3" w:accent4="accent4" w:accent5="accent5" w:accent6="accent6" w:hyperlink="hyperlink" w:followedHyperlink="followedHyperlink"/>
-  <w:decimalSymbol w:val="."/>
-  <w:listSeparator w:val=","/>
-</w:settings>
-</file>
-
-<file path=word/glossary/styles.xml><?xml version="1.0" encoding="utf-8"?>
-<w:styles xmlns:r="http://schemas.openxmlformats.org/officeDocument/2006/relationships" xmlns:w="http://schemas.openxmlformats.org/wordprocessingml/2006/main">
-  <w:docDefaults>
-    <w:rPrDefault>
-      <w:rPr>
-        <w:rFonts w:asciiTheme="minorHAnsi" w:eastAsiaTheme="minorEastAsia" w:hAnsiTheme="minorHAnsi" w:cstheme="minorBidi"/>
-        <w:sz w:val="22"/>
-        <w:szCs w:val="22"/>
-        <w:lang w:val="en-US" w:eastAsia="en-US" w:bidi="ar-SA"/>
-      </w:rPr>
-    </w:rPrDefault>
-    <w:pPrDefault>
-      <w:pPr>
-        <w:spacing w:after="200" w:line="276" w:lineRule="auto"/>
-      </w:pPr>
-    </w:pPrDefault>
-  </w:docDefaults>
-  <w:latentStyles w:defLockedState="0" w:defUIPriority="99" w:defSemiHidden="1" w:defUnhideWhenUsed="1" w:defQFormat="0" w:count="267">
-    <w:lsdException w:name="Normal" w:semiHidden="0" w:uiPriority="0" w:unhideWhenUsed="0" w:qFormat="1"/>
-    <w:lsdException w:name="heading 1" w:semiHidden="0" w:uiPriority="9" w:unhideWhenUsed="0" w:qFormat="1"/>
-    <w:lsdException w:name="heading 2" w:uiPriority="9" w:qFormat="1"/>
-    <w:lsdException w:name="heading 3" w:uiPriority="9" w:qFormat="1"/>
-    <w:lsdException w:name="heading 4" w:uiPriority="9" w:qFormat="1"/>
-    <w:lsdException w:name="heading 5" w:uiPriority="9" w:qFormat="1"/>
-    <w:lsdException w:name="heading 6" w:uiPriority="9" w:qFormat="1"/>
-    <w:lsdException w:name="heading 7" w:uiPriority="9" w:qFormat="1"/>
-    <w:lsdException w:name="heading 8" w:uiPriority="9" w:qFormat="1"/>
-    <w:lsdException w:name="heading 9" w:uiPriority="9" w:qFormat="1"/>
-    <w:lsdException w:name="toc 1" w:uiPriority="39"/>
-    <w:lsdException w:name="toc 2" w:uiPriority="39"/>
-    <w:lsdException w:name="toc 3" w:uiPriority="39"/>
-    <w:lsdException w:name="toc 4" w:uiPriority="39"/>
-    <w:lsdException w:name="toc 5" w:uiPriority="39"/>
-    <w:lsdException w:name="toc 6" w:uiPriority="39"/>
-    <w:lsdException w:name="toc 7" w:uiPriority="39"/>
-    <w:lsdException w:name="toc 8" w:uiPriority="39"/>
-    <w:lsdException w:name="toc 9" w:uiPriority="39"/>
-    <w:lsdException w:name="caption" w:uiPriority="35" w:qFormat="1"/>
-    <w:lsdException w:name="Title" w:semiHidden="0" w:uiPriority="10" w:unhideWhenUsed="0" w:qFormat="1"/>
-    <w:lsdException w:name="Default Paragraph Font" w:uiPriority="1"/>
-    <w:lsdException w:name="Subtitle" w:semiHidden="0" w:uiPriority="11" w:unhideWhenUsed="0" w:qFormat="1"/>
-    <w:lsdException w:name="Strong" w:semiHidden="0" w:uiPriority="22" w:unhideWhenUsed="0" w:qFormat="1"/>
-    <w:lsdException w:name="Emphasis" w:semiHidden="0" w:uiPriority="20" w:unhideWhenUsed="0" w:qFormat="1"/>
-    <w:lsdException w:name="Table Grid" w:semiHidden="0" w:uiPriority="59" w:unhideWhenUsed="0"/>
-    <w:lsdException w:name="Placeholder Text" w:unhideWhenUsed="0"/>
-    <w:lsdException w:name="No Spacing" w:semiHidden="0" w:uiPriority="1" w:unhideWhenUsed="0" w:qFormat="1"/>
-    <w:lsdException w:name="Light Shading" w:semiHidden="0" w:uiPriority="60" w:unhideWhenUsed="0"/>
-    <w:lsdException w:name="Light List" w:semiHidden="0" w:uiPriority="61" w:unhideWhenUsed="0"/>
-    <w:lsdException w:name="Light Grid" w:semiHidden="0" w:uiPriority="62" w:unhideWhenUsed="0"/>
-    <w:lsdException w:name="Medium Shading 1" w:semiHidden="0" w:uiPriority="63" w:unhideWhenUsed="0"/>
-    <w:lsdException w:name="Medium Shading 2" w:semiHidden="0" w:uiPriority="64" w:unhideWhenUsed="0"/>
-    <w:lsdException w:name="Medium List 1" w:semiHidden="0" w:uiPriority="65" w:unhideWhenUsed="0"/>
-    <w:lsdException w:name="Medium List 2" w:semiHidden="0" w:uiPriority="66" w:unhideWhenUsed="0"/>
-    <w:lsdException w:name="Medium Grid 1" w:semiHidden="0" w:uiPriority="67" w:unhideWhenUsed="0"/>
-    <w:lsdException w:name="Medium Grid 2" w:semiHidden="0" w:uiPriority="68" w:unhideWhenUsed="0"/>
-    <w:lsdException w:name="Medium Grid 3" w:semiHidden="0" w:uiPriority="69" w:unhideWhenUsed="0"/>
-    <w:lsdException w:name="Dark List" w:semiHidden="0" w:uiPriority="70" w:unhideWhenUsed="0"/>
-    <w:lsdException w:name="Colorful Shading" w:semiHidden="0" w:uiPriority="71" w:unhideWhenUsed="0"/>
-    <w:lsdException w:name="Colorful List" w:semiHidden="0" w:uiPriority="72" w:unhideWhenUsed="0"/>
-    <w:lsdException w:name="Colorful Grid" w:semiHidden="0" w:uiPriority="73" w:unhideWhenUsed="0"/>
-    <w:lsdException w:name="Light Shading Accent 1" w:semiHidden="0" w:uiPriority="60" w:unhideWhenUsed="0"/>
-    <w:lsdException w:name="Light List Accent 1" w:semiHidden="0" w:uiPriority="61" w:unhideWhenUsed="0"/>
-    <w:lsdException w:name="Light Grid Accent 1" w:semiHidden="0" w:uiPriority="62" w:unhideWhenUsed="0"/>
-    <w:lsdException w:name="Medium Shading 1 Accent 1" w:semiHidden="0" w:uiPriority="63" w:unhideWhenUsed="0"/>
-    <w:lsdException w:name="Medium Shading 2 Accent 1" w:semiHidden="0" w:uiPriority="64" w:unhideWhenUsed="0"/>
-    <w:lsdException w:name="Medium List 1 Accent 1" w:semiHidden="0" w:uiPriority="65" w:unhideWhenUsed="0"/>
-    <w:lsdException w:name="Revision" w:unhideWhenUsed="0"/>
-    <w:lsdException w:name="List Paragraph" w:semiHidden="0" w:uiPriority="34" w:unhideWhenUsed="0" w:qFormat="1"/>
-    <w:lsdException w:name="Quote" w:semiHidden="0" w:uiPriority="29" w:unhideWhenUsed="0" w:qFormat="1"/>
-    <w:lsdException w:name="Intense Quote" w:semiHidden="0" w:uiPriority="30" w:unhideWhenUsed="0" w:qFormat="1"/>
-    <w:lsdException w:name="Medium List 2 Accent 1" w:semiHidden="0" w:uiPriority="66" w:unhideWhenUsed="0"/>
-    <w:lsdException w:name="Medium Grid 1 Accent 1" w:semiHidden="0" w:uiPriority="67" w:unhideWhenUsed="0"/>
-    <w:lsdException w:name="Medium Grid 2 Accent 1" w:semiHidden="0" w:uiPriority="68" w:unhideWhenUsed="0"/>
-    <w:lsdException w:name="Medium Grid 3 Accent 1" w:semiHidden="0" w:uiPriority="69" w:unhideWhenUsed="0"/>
-    <w:lsdException w:name="Dark List Accent 1" w:semiHidden="0" w:uiPriority="70" w:unhideWhenUsed="0"/>
-    <w:lsdException w:name="Colorful Shading Accent 1" w:semiHidden="0" w:uiPriority="71" w:unhideWhenUsed="0"/>
-    <w:lsdException w:name="Colorful List Accent 1" w:semiHidden="0" w:uiPriority="72" w:unhideWhenUsed="0"/>
-    <w:lsdException w:name="Colorful Grid Accent 1" w:semiHidden="0" w:uiPriority="73" w:unhideWhenUsed="0"/>
-    <w:lsdException w:name="Light Shading Accent 2" w:semiHidden="0" w:uiPriority="60" w:unhideWhenUsed="0"/>
-    <w:lsdException w:name="Light List Accent 2" w:semiHidden="0" w:uiPriority="61" w:unhideWhenUsed="0"/>
-    <w:lsdException w:name="Light Grid Accent 2" w:semiHidden="0" w:uiPriority="62" w:unhideWhenUsed="0"/>
-    <w:lsdException w:name="Medium Shading 1 Accent 2" w:semiHidden="0" w:uiPriority="63" w:unhideWhenUsed="0"/>
-    <w:lsdException w:name="Medium Shading 2 Accent 2" w:semiHidden="0" w:uiPriority="64" w:unhideWhenUsed="0"/>
-    <w:lsdException w:name="Medium List 1 Accent 2" w:semiHidden="0" w:uiPriority="65" w:unhideWhenUsed="0"/>
-    <w:lsdException w:name="Medium List 2 Accent 2" w:semiHidden="0" w:uiPriority="66" w:unhideWhenUsed="0"/>
-    <w:lsdException w:name="Medium Grid 1 Accent 2" w:semiHidden="0" w:uiPriority="67" w:unhideWhenUsed="0"/>
-    <w:lsdException w:name="Medium Grid 2 Accent 2" w:semiHidden="0" w:uiPriority="68" w:unhideWhenUsed="0"/>
-    <w:lsdException w:name="Medium Grid 3 Accent 2" w:semiHidden="0" w:uiPriority="69" w:unhideWhenUsed="0"/>
-    <w:lsdException w:name="Dark List Accent 2" w:semiHidden="0" w:uiPriority="70" w:unhideWhenUsed="0"/>
-    <w:lsdException w:name="Colorful Shading Accent 2" w:semiHidden="0" w:uiPriority="71" w:unhideWhenUsed="0"/>
-    <w:lsdException w:name="Colorful List Accent 2" w:semiHidden="0" w:uiPriority="72" w:unhideWhenUsed="0"/>
-    <w:lsdException w:name="Colorful Grid Accent 2" w:semiHidden="0" w:uiPriority="73" w:unhideWhenUsed="0"/>
-    <w:lsdException w:name="Light Shading Accent 3" w:semiHidden="0" w:uiPriority="60" w:unhideWhenUsed="0"/>
-    <w:lsdException w:name="Light List Accent 3" w:semiHidden="0" w:uiPriority="61" w:unhideWhenUsed="0"/>
-    <w:lsdException w:name="Light Grid Accent 3" w:semiHidden="0" w:uiPriority="62" w:unhideWhenUsed="0"/>
-    <w:lsdException w:name="Medium Shading 1 Accent 3" w:semiHidden="0" w:uiPriority="63" w:unhideWhenUsed="0"/>
-    <w:lsdException w:name="Medium Shading 2 Accent 3" w:semiHidden="0" w:uiPriority="64" w:unhideWhenUsed="0"/>
-    <w:lsdException w:name="Medium List 1 Accent 3" w:semiHidden="0" w:uiPriority="65" w:unhideWhenUsed="0"/>
-    <w:lsdException w:name="Medium List 2 Accent 3" w:semiHidden="0" w:uiPriority="66" w:unhideWhenUsed="0"/>
-    <w:lsdException w:name="Medium Grid 1 Accent 3" w:semiHidden="0" w:uiPriority="67" w:unhideWhenUsed="0"/>
-    <w:lsdException w:name="Medium Grid 2 Accent 3" w:semiHidden="0" w:uiPriority="68" w:unhideWhenUsed="0"/>
-    <w:lsdException w:name="Medium Grid 3 Accent 3" w:semiHidden="0" w:uiPriority="69" w:unhideWhenUsed="0"/>
-    <w:lsdException w:name="Dark List Accent 3" w:semiHidden="0" w:uiPriority="70" w:unhideWhenUsed="0"/>
-    <w:lsdException w:name="Colorful Shading Accent 3" w:semiHidden="0" w:uiPriority="71" w:unhideWhenUsed="0"/>
-    <w:lsdException w:name="Colorful List Accent 3" w:semiHidden="0" w:uiPriority="72" w:unhideWhenUsed="0"/>
-    <w:lsdException w:name="Colorful Grid Accent 3" w:semiHidden="0" w:uiPriority="73" w:unhideWhenUsed="0"/>
-    <w:lsdException w:name="Light Shading Accent 4" w:semiHidden="0" w:uiPriority="60" w:unhideWhenUsed="0"/>
-    <w:lsdException w:name="Light List Accent 4" w:semiHidden="0" w:uiPriority="61" w:unhideWhenUsed="0"/>
-    <w:lsdException w:name="Light Grid Accent 4" w:semiHidden="0" w:uiPriority="62" w:unhideWhenUsed="0"/>
-    <w:lsdException w:name="Medium Shading 1 Accent 4" w:semiHidden="0" w:uiPriority="63" w:unhideWhenUsed="0"/>
-    <w:lsdException w:name="Medium Shading 2 Accent 4" w:semiHidden="0" w:uiPriority="64" w:unhideWhenUsed="0"/>
-    <w:lsdException w:name="Medium List 1 Accent 4" w:semiHidden="0" w:uiPriority="65" w:unhideWhenUsed="0"/>
-    <w:lsdException w:name="Medium List 2 Accent 4" w:semiHidden="0" w:uiPriority="66" w:unhideWhenUsed="0"/>
-    <w:lsdException w:name="Medium Grid 1 Accent 4" w:semiHidden="0" w:uiPriority="67" w:unhideWhenUsed="0"/>
-    <w:lsdException w:name="Medium Grid 2 Accent 4" w:semiHidden="0" w:uiPriority="68" w:unhideWhenUsed="0"/>
-    <w:lsdException w:name="Medium Grid 3 Accent 4" w:semiHidden="0" w:uiPriority="69" w:unhideWhenUsed="0"/>
-    <w:lsdException w:name="Dark List Accent 4" w:semiHidden="0" w:uiPriority="70" w:unhideWhenUsed="0"/>
-    <w:lsdException w:name="Colorful Shading Accent 4" w:semiHidden="0" w:uiPriority="71" w:unhideWhenUsed="0"/>
-    <w:lsdException w:name="Colorful List Accent 4" w:semiHidden="0" w:uiPriority="72" w:unhideWhenUsed="0"/>
-    <w:lsdException w:name="Colorful Grid Accent 4" w:semiHidden="0" w:uiPriority="73" w:unhideWhenUsed="0"/>
-    <w:lsdException w:name="Light Shading Accent 5" w:semiHidden="0" w:uiPriority="60" w:unhideWhenUsed="0"/>
-    <w:lsdException w:name="Light List Accent 5" w:semiHidden="0" w:uiPriority="61" w:unhideWhenUsed="0"/>
-    <w:lsdException w:name="Light Grid Accent 5" w:semiHidden="0" w:uiPriority="62" w:unhideWhenUsed="0"/>
-    <w:lsdException w:name="Medium Shading 1 Accent 5" w:semiHidden="0" w:uiPriority="63" w:unhideWhenUsed="0"/>
-    <w:lsdException w:name="Medium Shading 2 Accent 5" w:semiHidden="0" w:uiPriority="64" w:unhideWhenUsed="0"/>
-    <w:lsdException w:name="Medium List 1 Accent 5" w:semiHidden="0" w:uiPriority="65" w:unhideWhenUsed="0"/>
-    <w:lsdException w:name="Medium List 2 Accent 5" w:semiHidden="0" w:uiPriority="66" w:unhideWhenUsed="0"/>
-    <w:lsdException w:name="Medium Grid 1 Accent 5" w:semiHidden="0" w:uiPriority="67" w:unhideWhenUsed="0"/>
-    <w:lsdException w:name="Medium Grid 2 Accent 5" w:semiHidden="0" w:uiPriority="68" w:unhideWhenUsed="0"/>
-    <w:lsdException w:name="Medium Grid 3 Accent 5" w:semiHidden="0" w:uiPriority="69" w:unhideWhenUsed="0"/>
-    <w:lsdException w:name="Dark List Accent 5" w:semiHidden="0" w:uiPriority="70" w:unhideWhenUsed="0"/>
-    <w:lsdException w:name="Colorful Shading Accent 5" w:semiHidden="0" w:uiPriority="71" w:unhideWhenUsed="0"/>
-    <w:lsdException w:name="Colorful List Accent 5" w:semiHidden="0" w:uiPriority="72" w:unhideWhenUsed="0"/>
-    <w:lsdException w:name="Colorful Grid Accent 5" w:semiHidden="0" w:uiPriority="73" w:unhideWhenUsed="0"/>
-    <w:lsdException w:name="Light Shading Accent 6" w:semiHidden="0" w:uiPriority="60" w:unhideWhenUsed="0"/>
-    <w:lsdException w:name="Light List Accent 6" w:semiHidden="0" w:uiPriority="61" w:unhideWhenUsed="0"/>
-    <w:lsdException w:name="Light Grid Accent 6" w:semiHidden="0" w:uiPriority="62" w:unhideWhenUsed="0"/>
-    <w:lsdException w:name="Medium Shading 1 Accent 6" w:semiHidden="0" w:uiPriority="63" w:unhideWhenUsed="0"/>
-    <w:lsdException w:name="Medium Shading 2 Accent 6" w:semiHidden="0" w:uiPriority="64" w:unhideWhenUsed="0"/>
-    <w:lsdException w:name="Medium List 1 Accent 6" w:semiHidden="0" w:uiPriority="65" w:unhideWhenUsed="0"/>
-    <w:lsdException w:name="Medium List 2 Accent 6" w:semiHidden="0" w:uiPriority="66" w:unhideWhenUsed="0"/>
-    <w:lsdException w:name="Medium Grid 1 Accent 6" w:semiHidden="0" w:uiPriority="67" w:unhideWhenUsed="0"/>
-    <w:lsdException w:name="Medium Grid 2 Accent 6" w:semiHidden="0" w:uiPriority="68" w:unhideWhenUsed="0"/>
-    <w:lsdException w:name="Medium Grid 3 Accent 6" w:semiHidden="0" w:uiPriority="69" w:unhideWhenUsed="0"/>
-    <w:lsdException w:name="Dark List Accent 6" w:semiHidden="0" w:uiPriority="70" w:unhideWhenUsed="0"/>
-    <w:lsdException w:name="Colorful Shading Accent 6" w:semiHidden="0" w:uiPriority="71" w:unhideWhenUsed="0"/>
-    <w:lsdException w:name="Colorful List Accent 6" w:semiHidden="0" w:uiPriority="72" w:unhideWhenUsed="0"/>
-    <w:lsdException w:name="Colorful Grid Accent 6" w:semiHidden="0" w:uiPriority="73" w:unhideWhenUsed="0"/>
-    <w:lsdException w:name="Subtle Emphasis" w:semiHidden="0" w:uiPriority="19" w:unhideWhenUsed="0" w:qFormat="1"/>
-    <w:lsdException w:name="Intense Emphasis" w:semiHidden="0" w:uiPriority="21" w:unhideWhenUsed="0" w:qFormat="1"/>
-    <w:lsdException w:name="Subtle Reference" w:semiHidden="0" w:uiPriority="31" w:unhideWhenUsed="0" w:qFormat="1"/>
-    <w:lsdException w:name="Intense Reference" w:semiHidden="0" w:uiPriority="32" w:unhideWhenUsed="0" w:qFormat="1"/>
-    <w:lsdException w:name="Book Title" w:semiHidden="0" w:uiPriority="33" w:unhideWhenUsed="0" w:qFormat="1"/>
-    <w:lsdException w:name="Bibliography" w:uiPriority="37"/>
-    <w:lsdException w:name="TOC Heading" w:uiPriority="39" w:qFormat="1"/>
-  </w:latentStyles>
-  <w:style w:type="paragraph" w:default="1" w:styleId="Normal">
-    <w:name w:val="Normal"/>
-    <w:qFormat/>
-  </w:style>
-  <w:style w:type="character" w:default="1" w:styleId="DefaultParagraphFont">
-    <w:name w:val="Default Paragraph Font"/>
-    <w:uiPriority w:val="1"/>
-    <w:semiHidden/>
-    <w:unhideWhenUsed/>
-  </w:style>
-  <w:style w:type="table" w:default="1" w:styleId="TableNormal">
-    <w:name w:val="Normal Table"/>
-    <w:uiPriority w:val="99"/>
-    <w:semiHidden/>
-    <w:unhideWhenUsed/>
-    <w:qFormat/>
-    <w:tblPr>
-      <w:tblInd w:w="0" w:type="dxa"/>
-      <w:tblCellMar>
-        <w:top w:w="0" w:type="dxa"/>
-        <w:left w:w="108" w:type="dxa"/>
-        <w:bottom w:w="0" w:type="dxa"/>
-        <w:right w:w="108" w:type="dxa"/>
-      </w:tblCellMar>
-    </w:tblPr>
-  </w:style>
-  <w:style w:type="numbering" w:default="1" w:styleId="NoList">
-    <w:name w:val="No List"/>
-    <w:uiPriority w:val="99"/>
-    <w:semiHidden/>
-    <w:unhideWhenUsed/>
-  </w:style>
-  <w:style w:type="character" w:styleId="PlaceholderText">
-    <w:name w:val="Placeholder Text"/>
-    <w:basedOn w:val="DefaultParagraphFont"/>
-    <w:uiPriority w:val="99"/>
-    <w:semiHidden/>
-    <w:rPr>
-      <w:color w:val="808080"/>
-    </w:rPr>
-  </w:style>
-</w:styles>
-</file>
-
-<file path=word/glossary/webSettings.xml><?xml version="1.0" encoding="utf-8"?>
-<w:webSettings xmlns:r="http://schemas.openxmlformats.org/officeDocument/2006/relationships" xmlns:w="http://schemas.openxmlformats.org/wordprocessingml/2006/main">
-  <w:optimizeForBrowser/>
-</w:webSettings>
 </file>
 
 <file path=word/theme/theme1.xml><?xml version="1.0" encoding="utf-8"?>
@@ -4040,7 +4587,7 @@
 </file>
 
 <file path=customXml/itemProps1.xml><?xml version="1.0" encoding="utf-8"?>
-<ds:datastoreItem xmlns:ds="http://schemas.openxmlformats.org/officeDocument/2006/customXml" ds:itemID="{45BB8724-8E3D-4E75-B0DD-8E60C42DECFD}">
+<ds:datastoreItem xmlns:ds="http://schemas.openxmlformats.org/officeDocument/2006/customXml" ds:itemID="{90D9B082-D35F-2240-8644-F1322CE27D43}">
   <ds:schemaRefs>
     <ds:schemaRef ds:uri="http://schemas.openxmlformats.org/officeDocument/2006/bibliography"/>
   </ds:schemaRefs>

</xml_diff>